<commit_message>
Updating its excessive modifications but issues are left unfixed
</commit_message>
<xml_diff>
--- a/Project Design.docx
+++ b/Project Design.docx
@@ -403,7 +403,13 @@
         <w:t xml:space="preserve"> package.</w:t>
       </w:r>
       <w:r>
-        <w:t xml:space="preserve"> I’m trying to get the awesome UI I saw on this video (</w:t>
+        <w:t xml:space="preserve"> I’m trying to get the awesome UI I saw on this video</w:t>
+      </w:r>
+      <w:r>
+        <w:t xml:space="preserve"> tutorial</w:t>
+      </w:r>
+      <w:r>
+        <w:t xml:space="preserve"> (</w:t>
       </w:r>
       <w:hyperlink r:id="rId10" w:history="1">
         <w:r>
@@ -419,8 +425,349 @@
       <w:r>
         <w:t xml:space="preserve"> to look professional.</w:t>
       </w:r>
+    </w:p>
+    <w:p>
+      <w:pPr>
+        <w:pStyle w:val="ListParagraph"/>
+        <w:numPr>
+          <w:ilvl w:val="0"/>
+          <w:numId w:val="2"/>
+        </w:numPr>
+      </w:pPr>
+      <w:r>
+        <w:t>Visited a website (</w:t>
+      </w:r>
+      <w:hyperlink r:id="rId11" w:history="1">
+        <w:r>
+          <w:rPr>
+            <w:rStyle w:val="Hyperlink"/>
+          </w:rPr>
+          <w:t>https://datatables.net/</w:t>
+        </w:r>
+      </w:hyperlink>
+      <w:r>
+        <w:t xml:space="preserve"> ) because of the tutorial</w:t>
+      </w:r>
+      <w:proofErr w:type="gramStart"/>
+      <w:r>
+        <w:t>.</w:t>
+      </w:r>
+      <w:r>
+        <w:t>.</w:t>
+      </w:r>
+      <w:proofErr w:type="gramEnd"/>
+    </w:p>
+    <w:p>
+      <w:pPr>
+        <w:pStyle w:val="ListParagraph"/>
+        <w:numPr>
+          <w:ilvl w:val="0"/>
+          <w:numId w:val="2"/>
+        </w:numPr>
+      </w:pPr>
+      <w:r>
+        <w:rPr>
+          <w:rFonts w:ascii="Consolas" w:hAnsi="Consolas" w:cs="Consolas"/>
+          <w:color w:val="000000"/>
+          <w:sz w:val="19"/>
+          <w:szCs w:val="19"/>
+        </w:rPr>
+        <w:t xml:space="preserve">Used a command from </w:t>
+      </w:r>
+      <w:proofErr w:type="spellStart"/>
+      <w:r>
+        <w:rPr>
+          <w:rFonts w:ascii="Consolas" w:hAnsi="Consolas" w:cs="Consolas"/>
+          <w:color w:val="000000"/>
+          <w:sz w:val="19"/>
+          <w:szCs w:val="19"/>
+        </w:rPr>
+        <w:t>tutvid</w:t>
+      </w:r>
+      <w:proofErr w:type="spellEnd"/>
+      <w:r>
+        <w:rPr>
+          <w:rFonts w:ascii="Consolas" w:hAnsi="Consolas" w:cs="Consolas"/>
+          <w:color w:val="000000"/>
+          <w:sz w:val="19"/>
+          <w:szCs w:val="19"/>
+        </w:rPr>
+        <w:t xml:space="preserve"> </w:t>
+      </w:r>
+      <w:proofErr w:type="gramStart"/>
+      <w:r>
+        <w:rPr>
+          <w:rFonts w:ascii="Consolas" w:hAnsi="Consolas" w:cs="Consolas"/>
+          <w:color w:val="000000"/>
+          <w:sz w:val="19"/>
+          <w:szCs w:val="19"/>
+        </w:rPr>
+        <w:t xml:space="preserve">( </w:t>
+      </w:r>
+      <w:r>
+        <w:rPr>
+          <w:rFonts w:ascii="Consolas" w:hAnsi="Consolas" w:cs="Consolas"/>
+          <w:color w:val="000000"/>
+          <w:sz w:val="19"/>
+          <w:szCs w:val="19"/>
+        </w:rPr>
+        <w:t>Install</w:t>
+      </w:r>
+      <w:proofErr w:type="gramEnd"/>
+      <w:r>
+        <w:rPr>
+          <w:rFonts w:ascii="Consolas" w:hAnsi="Consolas" w:cs="Consolas"/>
+          <w:color w:val="000000"/>
+          <w:sz w:val="19"/>
+          <w:szCs w:val="19"/>
+        </w:rPr>
+        <w:t xml:space="preserve">-Package </w:t>
+      </w:r>
+      <w:proofErr w:type="spellStart"/>
+      <w:r>
+        <w:rPr>
+          <w:rFonts w:ascii="Consolas" w:hAnsi="Consolas" w:cs="Consolas"/>
+          <w:color w:val="000000"/>
+          <w:sz w:val="19"/>
+          <w:szCs w:val="19"/>
+        </w:rPr>
+        <w:t>Microsoft.AspNet.Mvc</w:t>
+      </w:r>
+      <w:proofErr w:type="spellEnd"/>
+      <w:r>
+        <w:rPr>
+          <w:rFonts w:ascii="Consolas" w:hAnsi="Consolas" w:cs="Consolas"/>
+          <w:color w:val="000000"/>
+          <w:sz w:val="19"/>
+          <w:szCs w:val="19"/>
+        </w:rPr>
+        <w:t xml:space="preserve"> -Version 5.1.1</w:t>
+      </w:r>
+      <w:r>
+        <w:rPr>
+          <w:rFonts w:ascii="Consolas" w:hAnsi="Consolas" w:cs="Consolas"/>
+          <w:color w:val="000000"/>
+          <w:sz w:val="19"/>
+          <w:szCs w:val="19"/>
+        </w:rPr>
+        <w:t xml:space="preserve"> )</w:t>
+      </w:r>
+      <w:r>
+        <w:rPr>
+          <w:rFonts w:ascii="Consolas" w:hAnsi="Consolas" w:cs="Consolas"/>
+          <w:color w:val="000000"/>
+          <w:sz w:val="19"/>
+          <w:szCs w:val="19"/>
+        </w:rPr>
+        <w:t xml:space="preserve"> so it will be compatible with other extensions.</w:t>
+      </w:r>
+    </w:p>
+    <w:p>
+      <w:pPr>
+        <w:pStyle w:val="ListParagraph"/>
+        <w:numPr>
+          <w:ilvl w:val="0"/>
+          <w:numId w:val="2"/>
+        </w:numPr>
+      </w:pPr>
+      <w:proofErr w:type="spellStart"/>
+      <w:r>
+        <w:rPr>
+          <w:rFonts w:ascii="Consolas" w:hAnsi="Consolas" w:cs="Consolas"/>
+          <w:sz w:val="19"/>
+          <w:szCs w:val="19"/>
+          <w:u w:val="single"/>
+        </w:rPr>
+        <w:t>Microsoft.AspNetCore.Mvc</w:t>
+      </w:r>
+      <w:proofErr w:type="spellEnd"/>
+      <w:r>
+        <w:rPr>
+          <w:rFonts w:ascii="Consolas" w:hAnsi="Consolas" w:cs="Consolas"/>
+          <w:sz w:val="19"/>
+          <w:szCs w:val="19"/>
+        </w:rPr>
+        <w:t xml:space="preserve"> and </w:t>
+      </w:r>
+      <w:proofErr w:type="spellStart"/>
+      <w:r>
+        <w:rPr>
+          <w:rFonts w:ascii="Consolas" w:hAnsi="Consolas" w:cs="Consolas"/>
+          <w:color w:val="000000"/>
+          <w:sz w:val="19"/>
+          <w:szCs w:val="19"/>
+          <w:u w:val="single"/>
+        </w:rPr>
+        <w:t>System.Web.Mvc</w:t>
+      </w:r>
+      <w:proofErr w:type="spellEnd"/>
+      <w:r>
+        <w:rPr>
+          <w:rFonts w:ascii="Consolas" w:hAnsi="Consolas" w:cs="Consolas"/>
+          <w:color w:val="000000"/>
+          <w:sz w:val="19"/>
+          <w:szCs w:val="19"/>
+        </w:rPr>
+        <w:t xml:space="preserve"> appears to have ambiguous classes named Controller. I mention this because I got an error because of it.</w:t>
+      </w:r>
+    </w:p>
+    <w:p>
+      <w:pPr>
+        <w:pStyle w:val="ListParagraph"/>
+        <w:numPr>
+          <w:ilvl w:val="0"/>
+          <w:numId w:val="2"/>
+        </w:numPr>
+      </w:pPr>
+      <w:r>
+        <w:lastRenderedPageBreak/>
+        <w:t xml:space="preserve">How I find its </w:t>
+      </w:r>
+      <w:proofErr w:type="spellStart"/>
+      <w:r>
+        <w:t>Nuget</w:t>
+      </w:r>
+      <w:proofErr w:type="spellEnd"/>
+      <w:r>
+        <w:t xml:space="preserve"> Packages is right clicking its project name </w:t>
+      </w:r>
+      <w:r>
+        <w:t xml:space="preserve">in the Solutions Explorer </w:t>
+      </w:r>
+      <w:r>
+        <w:t xml:space="preserve">and you can find the option for </w:t>
+      </w:r>
+      <w:proofErr w:type="spellStart"/>
+      <w:r>
+        <w:t>Nuget</w:t>
+      </w:r>
+      <w:proofErr w:type="spellEnd"/>
+      <w:r>
+        <w:rPr>
+          <w:noProof/>
+        </w:rPr>
+        <w:drawing>
+          <wp:inline distT="0" distB="0" distL="0" distR="0" wp14:anchorId="5C6C79F8" wp14:editId="59083B12">
+            <wp:extent cx="3914049" cy="2386483"/>
+            <wp:effectExtent l="0" t="0" r="0" b="0"/>
+            <wp:docPr id="4" name="Picture 4"/>
+            <wp:cNvGraphicFramePr>
+              <a:graphicFrameLocks xmlns:a="http://schemas.openxmlformats.org/drawingml/2006/main" noChangeAspect="1"/>
+            </wp:cNvGraphicFramePr>
+            <a:graphic xmlns:a="http://schemas.openxmlformats.org/drawingml/2006/main">
+              <a:graphicData uri="http://schemas.openxmlformats.org/drawingml/2006/picture">
+                <pic:pic xmlns:pic="http://schemas.openxmlformats.org/drawingml/2006/picture">
+                  <pic:nvPicPr>
+                    <pic:cNvPr id="0" name=""/>
+                    <pic:cNvPicPr/>
+                  </pic:nvPicPr>
+                  <pic:blipFill>
+                    <a:blip r:embed="rId12"/>
+                    <a:stretch>
+                      <a:fillRect/>
+                    </a:stretch>
+                  </pic:blipFill>
+                  <pic:spPr>
+                    <a:xfrm>
+                      <a:off x="0" y="0"/>
+                      <a:ext cx="3918419" cy="2389147"/>
+                    </a:xfrm>
+                    <a:prstGeom prst="rect">
+                      <a:avLst/>
+                    </a:prstGeom>
+                  </pic:spPr>
+                </pic:pic>
+              </a:graphicData>
+            </a:graphic>
+          </wp:inline>
+        </w:drawing>
+      </w:r>
+    </w:p>
+    <w:p>
+      <w:r>
+        <w:t>12/10/21</w:t>
+      </w:r>
+    </w:p>
+    <w:p>
+      <w:r>
+        <w:t>8:54AM</w:t>
+      </w:r>
+    </w:p>
+    <w:p>
+      <w:pPr>
+        <w:pStyle w:val="ListParagraph"/>
+        <w:numPr>
+          <w:ilvl w:val="0"/>
+          <w:numId w:val="2"/>
+        </w:numPr>
+      </w:pPr>
+      <w:r>
+        <w:t xml:space="preserve">I couldn’t find an item I was looking for. I asked the internet about it </w:t>
+      </w:r>
+      <w:hyperlink r:id="rId13" w:history="1">
+        <w:r>
+          <w:rPr>
+            <w:rStyle w:val="Hyperlink"/>
+          </w:rPr>
+          <w:t>https://docs.microsoft.com/en-us/answers/questions/357012/can39t-find-adonet-entity-data-model-missing-visua.html</w:t>
+        </w:r>
+      </w:hyperlink>
+      <w:r>
+        <w:t xml:space="preserve"> I found out that this template isn’t allowed to use that item. So I decide to make another project template that supports the item and I won’t be using this project anymore. This happened last night around midnight.</w:t>
+      </w:r>
+      <w:r>
+        <w:t xml:space="preserve"> Here’s the direction point </w:t>
+      </w:r>
+      <w:hyperlink r:id="rId14" w:anchor=":~:text=you%20can%27t%20make%20an%20ADO.Net%20Entity%20Data%20Model%20with%20an%20interface%20with%20.NET%20Core%2C%20Only%20with%20.NET%20Framework" w:history="1">
+        <w:r>
+          <w:rPr>
+            <w:rStyle w:val="Hyperlink"/>
+          </w:rPr>
+          <w:t>https://docs.microsoft.com/en-us/answers/questions/357012/can39t-find-adonet-entity-data-model-missing-visua.html#:~:text=you%20can%27t%20make%20an%20ADO.Net%20Entity%20Data%20Model%20with%20an%20interface%20with%20.NET%20Core%2C%20Only%20with%20.NET%20Framework</w:t>
+        </w:r>
+      </w:hyperlink>
+      <w:r>
+        <w:t>.</w:t>
+      </w:r>
+      <w:r>
+        <w:t xml:space="preserve"> </w:t>
+      </w:r>
+    </w:p>
+    <w:p>
+      <w:r>
+        <w:t>12</w:t>
+      </w:r>
+      <w:r>
+        <w:t>/9/21</w:t>
+      </w:r>
+    </w:p>
+    <w:p>
+      <w:r>
+        <w:t>11:42AM</w:t>
+      </w:r>
       <w:bookmarkStart w:id="0" w:name="_GoBack"/>
       <w:bookmarkEnd w:id="0"/>
+    </w:p>
+    <w:p>
+      <w:pPr>
+        <w:jc w:val="center"/>
+        <w:rPr>
+          <w:sz w:val="36"/>
+          <w:szCs w:val="36"/>
+        </w:rPr>
+      </w:pPr>
+      <w:r>
+        <w:rPr>
+          <w:sz w:val="36"/>
+          <w:szCs w:val="36"/>
+        </w:rPr>
+        <w:t>This project is currently uncertain</w:t>
+      </w:r>
+    </w:p>
+    <w:p>
+      <w:r>
+        <w:t>I may say that this project is probably abandoned but the tutorial was recent as 2021. I couldn’t continue because of issues I had with the differences in the options in creating the database since I don’t have on the tutorial it had. I still don’t know what exactly happen anymore.</w:t>
+      </w:r>
     </w:p>
     <w:sectPr>
       <w:pgSz w:w="12240" w:h="15840"/>

</xml_diff>